<commit_message>
Addition of Source code .9.18 5/29/2020 Teensy libraries
</commit_message>
<xml_diff>
--- a/IONOS SIM_Documentation/Teensy  IONOS HF Manual.docx
+++ b/IONOS SIM_Documentation/Teensy  IONOS HF Manual.docx
@@ -272,30 +272,74 @@
           <w:sz w:val="24"/>
           <w:szCs w:val="24"/>
         </w:rPr>
-        <w:t>16</w:t>
-      </w:r>
-      <w:bookmarkStart w:id="0" w:name="_GoBack"/>
-      <w:bookmarkEnd w:id="0"/>
-      <w:r>
-        <w:rPr>
-          <w:sz w:val="24"/>
-          <w:szCs w:val="24"/>
-        </w:rPr>
-        <w:t xml:space="preserve">   Rick Muething, KN6KB  </w:t>
-      </w:r>
-      <w:r>
-        <w:rPr>
-          <w:sz w:val="24"/>
-          <w:szCs w:val="24"/>
-        </w:rPr>
-        <w:t xml:space="preserve">May </w:t>
-      </w:r>
-      <w:r>
-        <w:rPr>
-          <w:sz w:val="24"/>
-          <w:szCs w:val="24"/>
-        </w:rPr>
-        <w:t>25</w:t>
+        <w:t>1</w:t>
+      </w:r>
+      <w:r>
+        <w:rPr>
+          <w:sz w:val="24"/>
+          <w:szCs w:val="24"/>
+        </w:rPr>
+        <w:t>8</w:t>
+      </w:r>
+      <w:r>
+        <w:rPr>
+          <w:sz w:val="24"/>
+          <w:szCs w:val="24"/>
+        </w:rPr>
+        <w:t xml:space="preserve">   Rick </w:t>
+      </w:r>
+      <w:proofErr w:type="spellStart"/>
+      <w:r>
+        <w:rPr>
+          <w:sz w:val="24"/>
+          <w:szCs w:val="24"/>
+        </w:rPr>
+        <w:t>Muething</w:t>
+      </w:r>
+      <w:proofErr w:type="spellEnd"/>
+      <w:r>
+        <w:rPr>
+          <w:sz w:val="24"/>
+          <w:szCs w:val="24"/>
+        </w:rPr>
+        <w:t>, KN6</w:t>
+      </w:r>
+      <w:proofErr w:type="gramStart"/>
+      <w:r>
+        <w:rPr>
+          <w:sz w:val="24"/>
+          <w:szCs w:val="24"/>
+        </w:rPr>
+        <w:t xml:space="preserve">KB  </w:t>
+      </w:r>
+      <w:r>
+        <w:rPr>
+          <w:sz w:val="24"/>
+          <w:szCs w:val="24"/>
+        </w:rPr>
+        <w:t>May</w:t>
+      </w:r>
+      <w:proofErr w:type="gramEnd"/>
+      <w:r>
+        <w:rPr>
+          <w:sz w:val="24"/>
+          <w:szCs w:val="24"/>
+        </w:rPr>
+        <w:t xml:space="preserve"> </w:t>
+      </w:r>
+      <w:r>
+        <w:rPr>
+          <w:sz w:val="24"/>
+          <w:szCs w:val="24"/>
+        </w:rPr>
+        <w:t>2</w:t>
+      </w:r>
+      <w:r>
+        <w:rPr>
+          <w:sz w:val="24"/>
+          <w:szCs w:val="24"/>
+        </w:rPr>
+        <w:t>9</w:t>
       </w:r>
       <w:r>
         <w:rPr>
@@ -3601,30 +3645,7 @@
           <w:sz w:val="24"/>
           <w:szCs w:val="24"/>
         </w:rPr>
-        <w:t xml:space="preserve">the Mode (left) encoder once to switch back to the spectrum display. There you will see the impact the </w:t>
-      </w:r>
-      <w:proofErr w:type="gramStart"/>
-      <w:r>
-        <w:rPr>
-          <w:sz w:val="24"/>
-          <w:szCs w:val="24"/>
-        </w:rPr>
-        <w:t>4 ray</w:t>
-      </w:r>
-      <w:proofErr w:type="gramEnd"/>
-      <w:r>
-        <w:rPr>
-          <w:sz w:val="24"/>
-          <w:szCs w:val="24"/>
-        </w:rPr>
-        <w:t xml:space="preserve"> </w:t>
-      </w:r>
-      <w:r>
-        <w:rPr>
-          <w:sz w:val="24"/>
-          <w:szCs w:val="24"/>
-        </w:rPr>
-        <w:t xml:space="preserve">multipath </w:t>
+        <w:t xml:space="preserve">the Mode (left) encoder once to switch back to the spectrum display. There you will see the impact the multipath </w:t>
       </w:r>
       <w:r>
         <w:rPr>
@@ -3710,7 +3731,21 @@
           <w:sz w:val="24"/>
           <w:szCs w:val="24"/>
         </w:rPr>
-        <w:t xml:space="preserve"> display. This display shows dynamically how the 4 audio </w:t>
+        <w:t xml:space="preserve"> display. This display </w:t>
+      </w:r>
+      <w:r>
+        <w:rPr>
+          <w:sz w:val="24"/>
+          <w:szCs w:val="24"/>
+        </w:rPr>
+        <w:t xml:space="preserve">at right </w:t>
+      </w:r>
+      <w:r>
+        <w:rPr>
+          <w:sz w:val="24"/>
+          <w:szCs w:val="24"/>
+        </w:rPr>
+        <w:t xml:space="preserve">shows dynamically how audio </w:t>
       </w:r>
       <w:r>
         <w:rPr>
@@ -4423,7 +4458,49 @@
           <w:sz w:val="24"/>
           <w:szCs w:val="24"/>
         </w:rPr>
-        <w:t xml:space="preserve">internal signal range of the </w:t>
+        <w:t xml:space="preserve">internal signal range of the simulator is 0 to 2000 mv p-p but normally signal levels should </w:t>
+      </w:r>
+      <w:r>
+        <w:rPr>
+          <w:sz w:val="24"/>
+          <w:szCs w:val="24"/>
+        </w:rPr>
+        <w:t xml:space="preserve">target </w:t>
+      </w:r>
+      <w:r>
+        <w:rPr>
+          <w:sz w:val="24"/>
+          <w:szCs w:val="24"/>
+        </w:rPr>
+        <w:t xml:space="preserve">a range of 300 to 1700 mv p-p. The p-p level </w:t>
+      </w:r>
+      <w:r>
+        <w:rPr>
+          <w:sz w:val="24"/>
+          <w:szCs w:val="24"/>
+        </w:rPr>
+        <w:t xml:space="preserve">measured </w:t>
+      </w:r>
+      <w:r>
+        <w:rPr>
+          <w:sz w:val="24"/>
+          <w:szCs w:val="24"/>
+        </w:rPr>
+        <w:t>value is shown in green when it is between these limits</w:t>
+      </w:r>
+      <w:r>
+        <w:rPr>
+          <w:sz w:val="24"/>
+          <w:szCs w:val="24"/>
+        </w:rPr>
+        <w:t xml:space="preserve"> or red if outside</w:t>
+      </w:r>
+      <w:r>
+        <w:rPr>
+          <w:sz w:val="24"/>
+          <w:szCs w:val="24"/>
+        </w:rPr>
+        <w:t xml:space="preserve">.  </w:t>
       </w:r>
       <w:proofErr w:type="gramStart"/>
       <w:r>
@@ -4431,7 +4508,7 @@
           <w:sz w:val="24"/>
           <w:szCs w:val="24"/>
         </w:rPr>
-        <w:t>simulator  is</w:t>
+        <w:t>Also</w:t>
       </w:r>
       <w:proofErr w:type="gramEnd"/>
       <w:r>
@@ -4439,64 +4516,6 @@
           <w:sz w:val="24"/>
           <w:szCs w:val="24"/>
         </w:rPr>
-        <w:t xml:space="preserve"> 0 to 2000 mv p-p but normally signal levels should </w:t>
-      </w:r>
-      <w:r>
-        <w:rPr>
-          <w:sz w:val="24"/>
-          <w:szCs w:val="24"/>
-        </w:rPr>
-        <w:t xml:space="preserve">target </w:t>
-      </w:r>
-      <w:r>
-        <w:rPr>
-          <w:sz w:val="24"/>
-          <w:szCs w:val="24"/>
-        </w:rPr>
-        <w:t xml:space="preserve">a range of 300 to 1700 mv p-p. The p-p level </w:t>
-      </w:r>
-      <w:r>
-        <w:rPr>
-          <w:sz w:val="24"/>
-          <w:szCs w:val="24"/>
-        </w:rPr>
-        <w:t xml:space="preserve">measured </w:t>
-      </w:r>
-      <w:r>
-        <w:rPr>
-          <w:sz w:val="24"/>
-          <w:szCs w:val="24"/>
-        </w:rPr>
-        <w:t>value is shown in green when it is between these limits</w:t>
-      </w:r>
-      <w:r>
-        <w:rPr>
-          <w:sz w:val="24"/>
-          <w:szCs w:val="24"/>
-        </w:rPr>
-        <w:t xml:space="preserve"> or red if outside</w:t>
-      </w:r>
-      <w:r>
-        <w:rPr>
-          <w:sz w:val="24"/>
-          <w:szCs w:val="24"/>
-        </w:rPr>
-        <w:t xml:space="preserve">.  </w:t>
-      </w:r>
-      <w:proofErr w:type="gramStart"/>
-      <w:r>
-        <w:rPr>
-          <w:sz w:val="24"/>
-          <w:szCs w:val="24"/>
-        </w:rPr>
-        <w:t>Also</w:t>
-      </w:r>
-      <w:proofErr w:type="gramEnd"/>
-      <w:r>
-        <w:rPr>
-          <w:sz w:val="24"/>
-          <w:szCs w:val="24"/>
-        </w:rPr>
         <w:t xml:space="preserve"> on a WGN channel the Crest Factor (CF) </w:t>
       </w:r>
       <w:r>
@@ -4532,6 +4551,13 @@
           <w:sz w:val="24"/>
           <w:szCs w:val="24"/>
         </w:rPr>
+        <w:t xml:space="preserve"> or when expressed in power ~ 3dB</w:t>
+      </w:r>
+      <w:r>
+        <w:rPr>
+          <w:sz w:val="24"/>
+          <w:szCs w:val="24"/>
+        </w:rPr>
         <w:t>.</w:t>
       </w:r>
       <w:r>
@@ -4539,8 +4565,24 @@
           <w:sz w:val="24"/>
           <w:szCs w:val="24"/>
         </w:rPr>
+        <w:t xml:space="preserve">  [10* log10(CF^2)</w:t>
+      </w:r>
+      <w:r>
+        <w:rPr>
+          <w:sz w:val="24"/>
+          <w:szCs w:val="24"/>
+        </w:rPr>
         <w:t xml:space="preserve"> </w:t>
       </w:r>
+      <w:r>
+        <w:rPr>
+          <w:sz w:val="24"/>
+          <w:szCs w:val="24"/>
+        </w:rPr>
+        <w:t>]</w:t>
+      </w:r>
+      <w:bookmarkStart w:id="0" w:name="_GoBack"/>
+      <w:bookmarkEnd w:id="0"/>
       <w:r>
         <w:rPr>
           <w:sz w:val="24"/>
@@ -6704,6 +6746,7 @@
       </w:pPr>
       <w:r>
         <w:rPr>
+          <w:noProof/>
           <w:sz w:val="24"/>
           <w:szCs w:val="24"/>
         </w:rPr>
@@ -15074,7 +15117,7 @@
 </file>
 
 <file path=customXml/itemProps1.xml><?xml version="1.0" encoding="utf-8"?>
-<ds:datastoreItem xmlns:ds="http://schemas.openxmlformats.org/officeDocument/2006/customXml" ds:itemID="{69380E16-7B6A-4C4F-BF2B-B54C0D126726}">
+<ds:datastoreItem xmlns:ds="http://schemas.openxmlformats.org/officeDocument/2006/customXml" ds:itemID="{6FAA8744-6F4F-4CC8-BF8C-8A9B65AFE82F}">
   <ds:schemaRefs>
     <ds:schemaRef ds:uri="http://schemas.openxmlformats.org/officeDocument/2006/bibliography"/>
   </ds:schemaRefs>

</xml_diff>